<commit_message>
change the name and report
</commit_message>
<xml_diff>
--- a/report.docx
+++ b/report.docx
@@ -39,7 +39,6 @@
       <w:pPr>
         <w:jc w:val="center"/>
         <w:rPr>
-          <w:rFonts w:hint="eastAsia"/>
           <w:b/>
           <w:bCs/>
           <w:color w:val="000000" w:themeColor="text1"/>
@@ -66,8 +65,21 @@
           <w:sz w:val="28"/>
           <w:szCs w:val="40"/>
         </w:rPr>
-        <w:t>Happy Villiage</w:t>
-      </w:r>
+        <w:t xml:space="preserve">Happy </w:t>
+      </w:r>
+      <w:proofErr w:type="spellStart"/>
+      <w:r>
+        <w:rPr>
+          <w:rFonts w:hint="eastAsia"/>
+          <w:b/>
+          <w:bCs/>
+          <w:color w:val="000000" w:themeColor="text1"/>
+          <w:sz w:val="28"/>
+          <w:szCs w:val="40"/>
+        </w:rPr>
+        <w:t>Villiage</w:t>
+      </w:r>
+      <w:proofErr w:type="spellEnd"/>
     </w:p>
     <w:p>
       <w:pPr>
@@ -101,6 +113,7 @@
         </w:rPr>
         <w:t xml:space="preserve"> </w:t>
       </w:r>
+      <w:proofErr w:type="gramStart"/>
       <w:r>
         <w:rPr>
           <w:rFonts w:hint="eastAsia"/>
@@ -128,6 +141,7 @@
         </w:rPr>
         <w:t>이름</w:t>
       </w:r>
+      <w:proofErr w:type="gramEnd"/>
       <w:r>
         <w:rPr>
           <w:rFonts w:hint="eastAsia"/>
@@ -147,7 +161,6 @@
       <w:pPr>
         <w:jc w:val="center"/>
         <w:rPr>
-          <w:rFonts w:hint="eastAsia"/>
           <w:color w:val="000000" w:themeColor="text1"/>
         </w:rPr>
       </w:pPr>
@@ -165,6 +178,7 @@
         </w:rPr>
         <w:t xml:space="preserve">: </w:t>
       </w:r>
+      <w:proofErr w:type="gramStart"/>
       <w:r>
         <w:rPr>
           <w:rFonts w:hint="eastAsia"/>
@@ -192,6 +206,7 @@
         </w:rPr>
         <w:t>이름</w:t>
       </w:r>
+      <w:proofErr w:type="gramEnd"/>
       <w:r>
         <w:rPr>
           <w:rFonts w:hint="eastAsia"/>
@@ -199,6 +214,7 @@
         </w:rPr>
         <w:t xml:space="preserve">: </w:t>
       </w:r>
+      <w:proofErr w:type="spellStart"/>
       <w:r>
         <w:rPr>
           <w:rFonts w:hint="eastAsia"/>
@@ -206,6 +222,7 @@
         </w:rPr>
         <w:t>최유원</w:t>
       </w:r>
+      <w:proofErr w:type="spellEnd"/>
     </w:p>
     <w:p>
       <w:pPr>
@@ -228,6 +245,7 @@
         </w:rPr>
         <w:t xml:space="preserve">: </w:t>
       </w:r>
+      <w:proofErr w:type="gramStart"/>
       <w:r>
         <w:rPr>
           <w:rFonts w:hint="eastAsia"/>
@@ -255,6 +273,7 @@
         </w:rPr>
         <w:t>이름</w:t>
       </w:r>
+      <w:proofErr w:type="gramEnd"/>
       <w:r>
         <w:rPr>
           <w:rFonts w:hint="eastAsia"/>
@@ -520,6 +539,7 @@
           <w:color w:val="808080" w:themeColor="background1" w:themeShade="80"/>
         </w:rPr>
       </w:pPr>
+      <w:proofErr w:type="spellStart"/>
       <w:r>
         <w:rPr>
           <w:rFonts w:hint="eastAsia"/>
@@ -527,6 +547,7 @@
         </w:rPr>
         <w:t>도넛맨</w:t>
       </w:r>
+      <w:proofErr w:type="spellEnd"/>
       <w:r>
         <w:rPr>
           <w:rFonts w:hint="eastAsia"/>
@@ -1066,6 +1087,7 @@
         </w:rPr>
         <w:t xml:space="preserve"> </w:t>
       </w:r>
+      <w:proofErr w:type="spellStart"/>
       <w:r>
         <w:rPr>
           <w:rFonts w:hint="eastAsia"/>
@@ -1073,6 +1095,7 @@
         </w:rPr>
         <w:t>도넛맨이</w:t>
       </w:r>
+      <w:proofErr w:type="spellEnd"/>
       <w:r>
         <w:rPr>
           <w:rFonts w:hint="eastAsia"/>
@@ -1430,6 +1453,7 @@
         </w:rPr>
         <w:t xml:space="preserve"> </w:t>
       </w:r>
+      <w:proofErr w:type="spellStart"/>
       <w:r>
         <w:rPr>
           <w:rFonts w:hint="eastAsia"/>
@@ -1437,6 +1461,7 @@
         </w:rPr>
         <w:t>도넛맨이</w:t>
       </w:r>
+      <w:proofErr w:type="spellEnd"/>
       <w:r>
         <w:rPr>
           <w:rFonts w:hint="eastAsia"/>
@@ -2591,6 +2616,7 @@
         </w:rPr>
         <w:t xml:space="preserve"> </w:t>
       </w:r>
+      <w:proofErr w:type="gramStart"/>
       <w:r>
         <w:rPr>
           <w:rFonts w:hint="eastAsia"/>
@@ -2612,6 +2638,7 @@
         </w:rPr>
         <w:t>커녕</w:t>
       </w:r>
+      <w:proofErr w:type="gramEnd"/>
       <w:r>
         <w:rPr>
           <w:rFonts w:hint="eastAsia"/>
@@ -3161,6 +3188,7 @@
         </w:rPr>
         <w:t xml:space="preserve">. </w:t>
       </w:r>
+      <w:proofErr w:type="spellStart"/>
       <w:r>
         <w:rPr>
           <w:rFonts w:hint="eastAsia"/>
@@ -3168,6 +3196,7 @@
         </w:rPr>
         <w:t>도넛맨이나</w:t>
       </w:r>
+      <w:proofErr w:type="spellEnd"/>
       <w:r>
         <w:rPr>
           <w:rFonts w:hint="eastAsia"/>
@@ -3469,6 +3498,7 @@
         </w:rPr>
         <w:t xml:space="preserve"> </w:t>
       </w:r>
+      <w:proofErr w:type="spellStart"/>
       <w:r>
         <w:rPr>
           <w:rFonts w:hint="eastAsia"/>
@@ -3476,6 +3506,7 @@
         </w:rPr>
         <w:t>들었는가와</w:t>
       </w:r>
+      <w:proofErr w:type="spellEnd"/>
       <w:r>
         <w:rPr>
           <w:rFonts w:hint="eastAsia"/>
@@ -3567,6 +3598,7 @@
         </w:rPr>
         <w:t xml:space="preserve"> </w:t>
       </w:r>
+      <w:proofErr w:type="spellStart"/>
       <w:r>
         <w:rPr>
           <w:rFonts w:hint="eastAsia"/>
@@ -3574,6 +3606,7 @@
         </w:rPr>
         <w:t>가득찬</w:t>
       </w:r>
+      <w:proofErr w:type="spellEnd"/>
       <w:r>
         <w:rPr>
           <w:rFonts w:hint="eastAsia"/>
@@ -3609,6 +3642,7 @@
         </w:rPr>
         <w:t xml:space="preserve"> </w:t>
       </w:r>
+      <w:proofErr w:type="spellStart"/>
       <w:r>
         <w:rPr>
           <w:rFonts w:hint="eastAsia"/>
@@ -3616,6 +3650,7 @@
         </w:rPr>
         <w:t>신기한것들이</w:t>
       </w:r>
+      <w:proofErr w:type="spellEnd"/>
       <w:r>
         <w:rPr>
           <w:rFonts w:hint="eastAsia"/>
@@ -3665,6 +3700,7 @@
         </w:rPr>
         <w:t xml:space="preserve"> </w:t>
       </w:r>
+      <w:proofErr w:type="spellStart"/>
       <w:r>
         <w:rPr>
           <w:rFonts w:hint="eastAsia"/>
@@ -3672,13 +3708,15 @@
         </w:rPr>
         <w:t>도넛맨을</w:t>
       </w:r>
-      <w:r>
-        <w:rPr>
-          <w:rFonts w:hint="eastAsia"/>
-          <w:color w:val="808080" w:themeColor="background1" w:themeShade="80"/>
-        </w:rPr>
-        <w:t xml:space="preserve"> </w:t>
-      </w:r>
+      <w:proofErr w:type="spellEnd"/>
+      <w:r>
+        <w:rPr>
+          <w:rFonts w:hint="eastAsia"/>
+          <w:color w:val="808080" w:themeColor="background1" w:themeShade="80"/>
+        </w:rPr>
+        <w:t xml:space="preserve"> </w:t>
+      </w:r>
+      <w:proofErr w:type="spellStart"/>
       <w:r>
         <w:rPr>
           <w:rFonts w:hint="eastAsia"/>
@@ -3686,6 +3724,7 @@
         </w:rPr>
         <w:t>귀여워한다던지</w:t>
       </w:r>
+      <w:proofErr w:type="spellEnd"/>
       <w:r>
         <w:rPr>
           <w:rFonts w:hint="eastAsia"/>
@@ -3707,6 +3746,7 @@
         </w:rPr>
         <w:t xml:space="preserve"> </w:t>
       </w:r>
+      <w:proofErr w:type="spellStart"/>
       <w:r>
         <w:rPr>
           <w:rFonts w:hint="eastAsia"/>
@@ -3714,6 +3754,7 @@
         </w:rPr>
         <w:t>쓰다듬는것이</w:t>
       </w:r>
+      <w:proofErr w:type="spellEnd"/>
       <w:r>
         <w:rPr>
           <w:rFonts w:hint="eastAsia"/>
@@ -3763,6 +3804,7 @@
         </w:rPr>
         <w:t xml:space="preserve"> </w:t>
       </w:r>
+      <w:proofErr w:type="spellStart"/>
       <w:r>
         <w:rPr>
           <w:rFonts w:hint="eastAsia"/>
@@ -3770,6 +3812,7 @@
         </w:rPr>
         <w:t>일과중</w:t>
       </w:r>
+      <w:proofErr w:type="spellEnd"/>
       <w:r>
         <w:rPr>
           <w:rFonts w:hint="eastAsia"/>
@@ -3892,6 +3935,7 @@
         </w:rPr>
         <w:t xml:space="preserve"> </w:t>
       </w:r>
+      <w:proofErr w:type="spellStart"/>
       <w:r>
         <w:rPr>
           <w:rFonts w:hint="eastAsia"/>
@@ -3899,6 +3943,7 @@
         </w:rPr>
         <w:t>못할정도로</w:t>
       </w:r>
+      <w:proofErr w:type="spellEnd"/>
       <w:r>
         <w:rPr>
           <w:rFonts w:hint="eastAsia"/>
@@ -3990,6 +4035,7 @@
         </w:rPr>
         <w:t xml:space="preserve">. </w:t>
       </w:r>
+      <w:proofErr w:type="spellStart"/>
       <w:r>
         <w:rPr>
           <w:rFonts w:hint="eastAsia"/>
@@ -3997,6 +4043,7 @@
         </w:rPr>
         <w:t>어릴때의</w:t>
       </w:r>
+      <w:proofErr w:type="spellEnd"/>
       <w:r>
         <w:rPr>
           <w:rFonts w:hint="eastAsia"/>
@@ -4312,6 +4359,7 @@
         </w:rPr>
         <w:t xml:space="preserve"> </w:t>
       </w:r>
+      <w:proofErr w:type="spellStart"/>
       <w:r>
         <w:rPr>
           <w:rFonts w:hint="eastAsia"/>
@@ -4319,6 +4367,7 @@
         </w:rPr>
         <w:t>자제시키기</w:t>
       </w:r>
+      <w:proofErr w:type="spellEnd"/>
       <w:r>
         <w:rPr>
           <w:rFonts w:hint="eastAsia"/>
@@ -4669,6 +4718,164 @@
         </w:rPr>
         <w:t xml:space="preserve">, </w:t>
       </w:r>
+      <w:r>
+        <w:rPr>
+          <w:rFonts w:hint="eastAsia"/>
+          <w:color w:val="808080" w:themeColor="background1" w:themeShade="80"/>
+        </w:rPr>
+        <w:t>추가적으로</w:t>
+      </w:r>
+      <w:r>
+        <w:rPr>
+          <w:rFonts w:hint="eastAsia"/>
+          <w:color w:val="808080" w:themeColor="background1" w:themeShade="80"/>
+        </w:rPr>
+        <w:t xml:space="preserve"> </w:t>
+      </w:r>
+      <w:proofErr w:type="spellStart"/>
+      <w:r>
+        <w:rPr>
+          <w:rFonts w:hint="eastAsia"/>
+          <w:color w:val="808080" w:themeColor="background1" w:themeShade="80"/>
+        </w:rPr>
+        <w:t>opengl</w:t>
+      </w:r>
+      <w:proofErr w:type="spellEnd"/>
+      <w:r>
+        <w:rPr>
+          <w:rFonts w:hint="eastAsia"/>
+          <w:color w:val="808080" w:themeColor="background1" w:themeShade="80"/>
+        </w:rPr>
+        <w:t>을</w:t>
+      </w:r>
+      <w:r>
+        <w:rPr>
+          <w:rFonts w:hint="eastAsia"/>
+          <w:color w:val="808080" w:themeColor="background1" w:themeShade="80"/>
+        </w:rPr>
+        <w:t xml:space="preserve"> </w:t>
+      </w:r>
+      <w:r>
+        <w:rPr>
+          <w:rFonts w:hint="eastAsia"/>
+          <w:color w:val="808080" w:themeColor="background1" w:themeShade="80"/>
+        </w:rPr>
+        <w:t>사용하고</w:t>
+      </w:r>
+      <w:r>
+        <w:rPr>
+          <w:rFonts w:hint="eastAsia"/>
+          <w:color w:val="808080" w:themeColor="background1" w:themeShade="80"/>
+        </w:rPr>
+        <w:t xml:space="preserve"> </w:t>
+      </w:r>
+      <w:proofErr w:type="spellStart"/>
+      <w:r>
+        <w:rPr>
+          <w:rFonts w:hint="eastAsia"/>
+          <w:color w:val="808080" w:themeColor="background1" w:themeShade="80"/>
+        </w:rPr>
+        <w:t>miamo</w:t>
+      </w:r>
+      <w:proofErr w:type="spellEnd"/>
+      <w:r>
+        <w:rPr>
+          <w:rFonts w:hint="eastAsia"/>
+          <w:color w:val="808080" w:themeColor="background1" w:themeShade="80"/>
+        </w:rPr>
+        <w:t>를</w:t>
+      </w:r>
+      <w:r>
+        <w:rPr>
+          <w:rFonts w:hint="eastAsia"/>
+          <w:color w:val="808080" w:themeColor="background1" w:themeShade="80"/>
+        </w:rPr>
+        <w:t xml:space="preserve"> </w:t>
+      </w:r>
+      <w:r>
+        <w:rPr>
+          <w:rFonts w:hint="eastAsia"/>
+          <w:color w:val="808080" w:themeColor="background1" w:themeShade="80"/>
+        </w:rPr>
+        <w:t>사용하여</w:t>
+      </w:r>
+      <w:r>
+        <w:rPr>
+          <w:rFonts w:hint="eastAsia"/>
+          <w:color w:val="808080" w:themeColor="background1" w:themeShade="80"/>
+        </w:rPr>
+        <w:t xml:space="preserve"> </w:t>
+      </w:r>
+      <w:r>
+        <w:rPr>
+          <w:rFonts w:hint="eastAsia"/>
+          <w:color w:val="808080" w:themeColor="background1" w:themeShade="80"/>
+        </w:rPr>
+        <w:t>캐릭터와</w:t>
+      </w:r>
+      <w:r>
+        <w:rPr>
+          <w:rFonts w:hint="eastAsia"/>
+          <w:color w:val="808080" w:themeColor="background1" w:themeShade="80"/>
+        </w:rPr>
+        <w:t xml:space="preserve"> </w:t>
+      </w:r>
+      <w:r>
+        <w:rPr>
+          <w:rFonts w:hint="eastAsia"/>
+          <w:color w:val="808080" w:themeColor="background1" w:themeShade="80"/>
+        </w:rPr>
+        <w:t>그와</w:t>
+      </w:r>
+      <w:r>
+        <w:rPr>
+          <w:rFonts w:hint="eastAsia"/>
+          <w:color w:val="808080" w:themeColor="background1" w:themeShade="80"/>
+        </w:rPr>
+        <w:t xml:space="preserve"> </w:t>
+      </w:r>
+      <w:r>
+        <w:rPr>
+          <w:rFonts w:hint="eastAsia"/>
+          <w:color w:val="808080" w:themeColor="background1" w:themeShade="80"/>
+        </w:rPr>
+        <w:t>관련된</w:t>
+      </w:r>
+      <w:r>
+        <w:rPr>
+          <w:rFonts w:hint="eastAsia"/>
+          <w:color w:val="808080" w:themeColor="background1" w:themeShade="80"/>
+        </w:rPr>
+        <w:t xml:space="preserve"> action</w:t>
+      </w:r>
+      <w:r>
+        <w:rPr>
+          <w:rFonts w:hint="eastAsia"/>
+          <w:color w:val="808080" w:themeColor="background1" w:themeShade="80"/>
+        </w:rPr>
+        <w:t>을</w:t>
+      </w:r>
+      <w:r>
+        <w:rPr>
+          <w:rFonts w:hint="eastAsia"/>
+          <w:color w:val="808080" w:themeColor="background1" w:themeShade="80"/>
+        </w:rPr>
+        <w:t xml:space="preserve"> </w:t>
+      </w:r>
+      <w:r>
+        <w:rPr>
+          <w:rFonts w:hint="eastAsia"/>
+          <w:color w:val="808080" w:themeColor="background1" w:themeShade="80"/>
+        </w:rPr>
+        <w:t>차용하였습니다</w:t>
+      </w:r>
+      <w:r>
+        <w:rPr>
+          <w:rFonts w:hint="eastAsia"/>
+          <w:color w:val="808080" w:themeColor="background1" w:themeShade="80"/>
+        </w:rPr>
+        <w:t>.</w:t>
+      </w:r>
     </w:p>
     <w:p>
       <w:pPr>
@@ -4702,13 +4909,22 @@
           <w:rFonts w:hint="eastAsia"/>
           <w:color w:val="000000" w:themeColor="text1"/>
         </w:rPr>
-        <w:t xml:space="preserve"> wasd</w:t>
-      </w:r>
+        <w:t xml:space="preserve"> </w:t>
+      </w:r>
+      <w:proofErr w:type="spellStart"/>
       <w:r>
         <w:rPr>
           <w:rFonts w:hint="eastAsia"/>
           <w:color w:val="000000" w:themeColor="text1"/>
         </w:rPr>
+        <w:t>wasd</w:t>
+      </w:r>
+      <w:proofErr w:type="spellEnd"/>
+      <w:r>
+        <w:rPr>
+          <w:rFonts w:hint="eastAsia"/>
+          <w:color w:val="000000" w:themeColor="text1"/>
+        </w:rPr>
         <w:t>로</w:t>
       </w:r>
       <w:r>
@@ -4723,21 +4939,21 @@
           <w:rFonts w:hint="eastAsia"/>
           <w:color w:val="000000" w:themeColor="text1"/>
         </w:rPr>
-        <w:t>이동하고</w:t>
+        <w:t>캐릭터들을</w:t>
       </w:r>
       <w:r>
         <w:rPr>
           <w:rFonts w:hint="eastAsia"/>
           <w:color w:val="000000" w:themeColor="text1"/>
         </w:rPr>
-        <w:t xml:space="preserve"> e</w:t>
+        <w:t xml:space="preserve"> </w:t>
       </w:r>
       <w:r>
         <w:rPr>
           <w:rFonts w:hint="eastAsia"/>
           <w:color w:val="000000" w:themeColor="text1"/>
         </w:rPr>
-        <w:t>키로</w:t>
+        <w:t>이동할</w:t>
       </w:r>
       <w:r>
         <w:rPr>
@@ -4751,14 +4967,28 @@
           <w:rFonts w:hint="eastAsia"/>
           <w:color w:val="000000" w:themeColor="text1"/>
         </w:rPr>
-        <w:t>상호작용합니다</w:t>
+        <w:t>수</w:t>
       </w:r>
       <w:r>
         <w:rPr>
           <w:rFonts w:hint="eastAsia"/>
           <w:color w:val="000000" w:themeColor="text1"/>
         </w:rPr>
-        <w:t xml:space="preserve">. </w:t>
+        <w:t xml:space="preserve"> </w:t>
+      </w:r>
+      <w:r>
+        <w:rPr>
+          <w:rFonts w:hint="eastAsia"/>
+          <w:color w:val="000000" w:themeColor="text1"/>
+        </w:rPr>
+        <w:t>있습니다</w:t>
+      </w:r>
+      <w:r>
+        <w:rPr>
+          <w:rFonts w:hint="eastAsia"/>
+          <w:color w:val="000000" w:themeColor="text1"/>
+        </w:rPr>
+        <w:t>.</w:t>
       </w:r>
     </w:p>
     <w:p>
@@ -4773,53 +5003,6 @@
       <w:pPr>
         <w:jc w:val="center"/>
       </w:pPr>
-      <w:r>
-        <w:rPr>
-          <w:noProof/>
-        </w:rPr>
-        <w:lastRenderedPageBreak/>
-        <w:drawing>
-          <wp:inline distT="0" distB="0" distL="0" distR="0" wp14:anchorId="674D54BB" wp14:editId="0311B5F7">
-            <wp:extent cx="3466531" cy="1949882"/>
-            <wp:effectExtent l="0" t="0" r="635" b="6350"/>
-            <wp:docPr id="1" name="그림 1"/>
-            <wp:cNvGraphicFramePr>
-              <a:graphicFrameLocks xmlns:a="http://schemas.openxmlformats.org/drawingml/2006/main" noChangeAspect="1"/>
-            </wp:cNvGraphicFramePr>
-            <a:graphic xmlns:a="http://schemas.openxmlformats.org/drawingml/2006/main">
-              <a:graphicData uri="http://schemas.openxmlformats.org/drawingml/2006/picture">
-                <pic:pic xmlns:pic="http://schemas.openxmlformats.org/drawingml/2006/picture">
-                  <pic:nvPicPr>
-                    <pic:cNvPr id="1" name="그림 1"/>
-                    <pic:cNvPicPr/>
-                  </pic:nvPicPr>
-                  <pic:blipFill>
-                    <a:blip r:embed="rId5" cstate="print">
-                      <a:extLst>
-                        <a:ext uri="{28A0092B-C50C-407E-A947-70E740481C1C}">
-                          <a14:useLocalDpi xmlns:a14="http://schemas.microsoft.com/office/drawing/2010/main" val="0"/>
-                        </a:ext>
-                      </a:extLst>
-                    </a:blip>
-                    <a:stretch>
-                      <a:fillRect/>
-                    </a:stretch>
-                  </pic:blipFill>
-                  <pic:spPr>
-                    <a:xfrm>
-                      <a:off x="0" y="0"/>
-                      <a:ext cx="3489219" cy="1962644"/>
-                    </a:xfrm>
-                    <a:prstGeom prst="rect">
-                      <a:avLst/>
-                    </a:prstGeom>
-                  </pic:spPr>
-                </pic:pic>
-              </a:graphicData>
-            </a:graphic>
-          </wp:inline>
-        </w:drawing>
-      </w:r>
     </w:p>
     <w:p>
       <w:pPr>
@@ -5146,14 +5329,25 @@
           <w:p>
             <w:pPr>
               <w:rPr>
+                <w:rFonts w:hint="eastAsia"/>
                 <w:color w:val="FF0000"/>
               </w:rPr>
             </w:pPr>
+            <w:proofErr w:type="gramStart"/>
             <w:r>
               <w:rPr>
+                <w:rFonts w:hint="eastAsia"/>
                 <w:color w:val="FF0000"/>
               </w:rPr>
-              <w:t>xxx.cpp (line 35), yyy.h (line 21), zzz.vs</w:t>
+              <w:t>Project.cpp(</w:t>
+            </w:r>
+            <w:proofErr w:type="gramEnd"/>
+            <w:r>
+              <w:rPr>
+                <w:rFonts w:hint="eastAsia"/>
+                <w:color w:val="FF0000"/>
+              </w:rPr>
+              <w:t>line 83, 85)</w:t>
             </w:r>
           </w:p>
         </w:tc>
@@ -5233,24 +5427,49 @@
                 <w:color w:val="FF0000"/>
               </w:rPr>
             </w:pPr>
+            <w:proofErr w:type="gramStart"/>
             <w:r>
               <w:rPr>
+                <w:rFonts w:hint="eastAsia"/>
                 <w:color w:val="FF0000"/>
               </w:rPr>
-              <w:t>xxx.cpp (line 15)</w:t>
+              <w:t>Project.cpp(</w:t>
+            </w:r>
+            <w:proofErr w:type="gramEnd"/>
+            <w:r>
+              <w:rPr>
+                <w:rFonts w:hint="eastAsia"/>
+                <w:color w:val="FF0000"/>
+              </w:rPr>
+              <w:t>line 8</w:t>
             </w:r>
             <w:r>
               <w:rPr>
                 <w:rFonts w:hint="eastAsia"/>
                 <w:color w:val="FF0000"/>
               </w:rPr>
-              <w:t xml:space="preserve">, </w:t>
+              <w:t>4</w:t>
             </w:r>
             <w:r>
               <w:rPr>
+                <w:rFonts w:hint="eastAsia"/>
                 <w:color w:val="FF0000"/>
               </w:rPr>
-              <w:t>ppp.fs</w:t>
+              <w:t>, 8</w:t>
+            </w:r>
+            <w:r>
+              <w:rPr>
+                <w:rFonts w:hint="eastAsia"/>
+                <w:color w:val="FF0000"/>
+              </w:rPr>
+              <w:t>6</w:t>
+            </w:r>
+            <w:r>
+              <w:rPr>
+                <w:rFonts w:hint="eastAsia"/>
+                <w:color w:val="FF0000"/>
+              </w:rPr>
+              <w:t>)</w:t>
             </w:r>
           </w:p>
         </w:tc>
@@ -5332,11 +5551,44 @@
                 <w:color w:val="FF0000"/>
               </w:rPr>
             </w:pPr>
+            <w:proofErr w:type="gramStart"/>
             <w:r>
               <w:rPr>
+                <w:rFonts w:hint="eastAsia"/>
                 <w:color w:val="FF0000"/>
               </w:rPr>
-              <w:t>xxx.cpp (line 125)</w:t>
+              <w:t>Project.cpp(</w:t>
+            </w:r>
+            <w:proofErr w:type="gramEnd"/>
+            <w:r>
+              <w:rPr>
+                <w:rFonts w:hint="eastAsia"/>
+                <w:color w:val="FF0000"/>
+              </w:rPr>
+              <w:t xml:space="preserve">line </w:t>
+            </w:r>
+            <w:r>
+              <w:rPr>
+                <w:rFonts w:hint="eastAsia"/>
+                <w:color w:val="FF0000"/>
+              </w:rPr>
+              <w:t xml:space="preserve">202~204, 220~221, </w:t>
+            </w:r>
+            <w:proofErr w:type="spellStart"/>
+            <w:r>
+              <w:rPr>
+                <w:rFonts w:hint="eastAsia"/>
+                <w:color w:val="FF0000"/>
+              </w:rPr>
+              <w:t>etc</w:t>
+            </w:r>
+            <w:proofErr w:type="spellEnd"/>
+            <w:r>
+              <w:rPr>
+                <w:rFonts w:hint="eastAsia"/>
+                <w:color w:val="FF0000"/>
+              </w:rPr>
+              <w:t>)</w:t>
             </w:r>
           </w:p>
         </w:tc>
@@ -5415,12 +5667,6 @@
                 <w:color w:val="FF0000"/>
               </w:rPr>
             </w:pPr>
-            <w:r>
-              <w:rPr>
-                <w:color w:val="FF0000"/>
-              </w:rPr>
-              <w:t xml:space="preserve">Kkk.cpp (line 73) </w:t>
-            </w:r>
           </w:p>
         </w:tc>
         <w:tc>
@@ -5446,6 +5692,7 @@
           </w:tcPr>
           <w:p>
             <w:r>
+              <w:lastRenderedPageBreak/>
               <w:t>5</w:t>
             </w:r>
           </w:p>
@@ -5583,9 +5830,33 @@
           <w:p>
             <w:pPr>
               <w:rPr>
+                <w:rFonts w:hint="eastAsia"/>
                 <w:color w:val="FF0000"/>
               </w:rPr>
             </w:pPr>
+            <w:proofErr w:type="gramStart"/>
+            <w:r>
+              <w:rPr>
+                <w:rFonts w:hint="eastAsia"/>
+                <w:color w:val="FF0000"/>
+              </w:rPr>
+              <w:t>Project.cpp(</w:t>
+            </w:r>
+            <w:proofErr w:type="gramEnd"/>
+            <w:r>
+              <w:rPr>
+                <w:rFonts w:hint="eastAsia"/>
+                <w:color w:val="FF0000"/>
+              </w:rPr>
+              <w:t xml:space="preserve">line </w:t>
+            </w:r>
+            <w:r>
+              <w:rPr>
+                <w:rFonts w:hint="eastAsia"/>
+                <w:color w:val="FF0000"/>
+              </w:rPr>
+              <w:t>96~101)</w:t>
+            </w:r>
           </w:p>
         </w:tc>
         <w:tc>
@@ -5658,11 +5929,35 @@
                 <w:color w:val="FF0000"/>
               </w:rPr>
             </w:pPr>
+            <w:proofErr w:type="gramStart"/>
             <w:r>
               <w:rPr>
+                <w:rFonts w:hint="eastAsia"/>
                 <w:color w:val="FF0000"/>
               </w:rPr>
-              <w:t>Yyy.cpp (line 125)</w:t>
+              <w:t>Project.cpp(</w:t>
+            </w:r>
+            <w:proofErr w:type="gramEnd"/>
+            <w:r>
+              <w:rPr>
+                <w:rFonts w:hint="eastAsia"/>
+                <w:color w:val="FF0000"/>
+              </w:rPr>
+              <w:t xml:space="preserve">line </w:t>
+            </w:r>
+            <w:r>
+              <w:rPr>
+                <w:rFonts w:hint="eastAsia"/>
+                <w:color w:val="FF0000"/>
+              </w:rPr>
+              <w:t>131~138</w:t>
+            </w:r>
+            <w:r>
+              <w:rPr>
+                <w:rFonts w:hint="eastAsia"/>
+                <w:color w:val="FF0000"/>
+              </w:rPr>
+              <w:t>)</w:t>
             </w:r>
           </w:p>
         </w:tc>
@@ -5719,9 +6014,10 @@
             </w:pPr>
             <w:r>
               <w:rPr>
+                <w:rFonts w:hint="eastAsia"/>
                 <w:color w:val="FF0000"/>
               </w:rPr>
-              <w:t>X</w:t>
+              <w:t>O</w:t>
             </w:r>
           </w:p>
         </w:tc>
@@ -5735,6 +6031,45 @@
                 <w:color w:val="FF0000"/>
               </w:rPr>
             </w:pPr>
+            <w:proofErr w:type="gramStart"/>
+            <w:r>
+              <w:rPr>
+                <w:rFonts w:hint="eastAsia"/>
+                <w:color w:val="FF0000"/>
+              </w:rPr>
+              <w:t>Project.cpp(</w:t>
+            </w:r>
+            <w:proofErr w:type="gramEnd"/>
+            <w:r>
+              <w:rPr>
+                <w:rFonts w:hint="eastAsia"/>
+                <w:color w:val="FF0000"/>
+              </w:rPr>
+              <w:t xml:space="preserve">line </w:t>
+            </w:r>
+            <w:r>
+              <w:rPr>
+                <w:rFonts w:hint="eastAsia"/>
+                <w:color w:val="FF0000"/>
+              </w:rPr>
+              <w:t xml:space="preserve">98,99, 119~126, </w:t>
+            </w:r>
+            <w:proofErr w:type="spellStart"/>
+            <w:r>
+              <w:rPr>
+                <w:rFonts w:hint="eastAsia"/>
+                <w:color w:val="FF0000"/>
+              </w:rPr>
+              <w:t>etc</w:t>
+            </w:r>
+            <w:proofErr w:type="spellEnd"/>
+            <w:r>
+              <w:rPr>
+                <w:rFonts w:hint="eastAsia"/>
+                <w:color w:val="FF0000"/>
+              </w:rPr>
+              <w:t>)</w:t>
+            </w:r>
           </w:p>
         </w:tc>
         <w:tc>
@@ -5808,7 +6143,7 @@
                 <w:rFonts w:hint="eastAsia"/>
                 <w:color w:val="FF0000"/>
               </w:rPr>
-              <w:t>O</w:t>
+              <w:t>x</w:t>
             </w:r>
           </w:p>
         </w:tc>
@@ -5822,25 +6157,6 @@
                 <w:color w:val="FF0000"/>
               </w:rPr>
             </w:pPr>
-            <w:r>
-              <w:rPr>
-                <w:color w:val="FF0000"/>
-              </w:rPr>
-              <w:t xml:space="preserve">Yyy.cpp (line </w:t>
-            </w:r>
-            <w:r>
-              <w:rPr>
-                <w:rFonts w:hint="eastAsia"/>
-                <w:color w:val="FF0000"/>
-              </w:rPr>
-              <w:t>3</w:t>
-            </w:r>
-            <w:r>
-              <w:rPr>
-                <w:color w:val="FF0000"/>
-              </w:rPr>
-              <w:t>5)</w:t>
-            </w:r>
           </w:p>
         </w:tc>
         <w:tc>
@@ -8067,6 +8383,7 @@
         </w:rPr>
         <w:t xml:space="preserve"> </w:t>
       </w:r>
+      <w:proofErr w:type="spellStart"/>
       <w:r>
         <w:rPr>
           <w:rFonts w:hint="eastAsia"/>
@@ -8074,6 +8391,7 @@
         </w:rPr>
         <w:t>될겁니다</w:t>
       </w:r>
+      <w:proofErr w:type="spellEnd"/>
     </w:p>
     <w:sectPr>
       <w:pgSz w:w="11906" w:h="16838"/>

</xml_diff>